<commit_message>
modifications to control messages
</commit_message>
<xml_diff>
--- a/specification.docx
+++ b/specification.docx
@@ -372,7 +372,7 @@
             <v:imagedata r:id="rId6" o:title=""/>
             <w10:wrap type="tight"/>
           </v:shape>
-          <o:OLEObject Type="Embed" ProgID="Visio.Drawing.15" ShapeID="_x0000_s1027" DrawAspect="Content" ObjectID="_1581170210" r:id="rId7"/>
+          <o:OLEObject Type="Embed" ProgID="Visio.Drawing.15" ShapeID="_x0000_s1027" DrawAspect="Content" ObjectID="_1581176142" r:id="rId7"/>
         </w:object>
       </w:r>
       <w:r>
@@ -570,8 +570,13 @@
       </w:r>
     </w:p>
     <w:p>
-      <w:r>
-        <w:t>CrL:</w:t>
+      <w:proofErr w:type="spellStart"/>
+      <w:r>
+        <w:t>CrL</w:t>
+      </w:r>
+      <w:proofErr w:type="spellEnd"/>
+      <w:r>
+        <w:t>:</w:t>
       </w:r>
       <w:r>
         <w:t xml:space="preserve"> Coordinator link - this sits between the core platform and the deployment and coordinates messages between </w:t>
@@ -726,10 +731,18 @@
     </w:p>
     <w:p>
       <w:r>
-        <w:t>The list below highlights the number of distinct topics for a particular topic length, for example “</w:t>
-      </w:r>
-      <w:r>
-        <w:t xml:space="preserve">?/a/b/c/d </w:t>
+        <w:t xml:space="preserve">The list below highlights the number of distinct topics for a particular topic length, for example </w:t>
+      </w:r>
+      <w:proofErr w:type="gramStart"/>
+      <w:r>
+        <w:t>“</w:t>
+      </w:r>
+      <w:r>
+        <w:t>?/</w:t>
+      </w:r>
+      <w:proofErr w:type="gramEnd"/>
+      <w:r>
+        <w:t xml:space="preserve">a/b/c/d </w:t>
       </w:r>
       <w:r>
         <w:t>“, where “?”</w:t>
@@ -749,9 +762,11 @@
       <w:r>
         <w:t>2 levels (</w:t>
       </w:r>
+      <w:proofErr w:type="gramStart"/>
       <w:r>
         <w:t>“?/</w:t>
       </w:r>
+      <w:proofErr w:type="gramEnd"/>
       <w:r>
         <w:t>a</w:t>
       </w:r>
@@ -776,8 +791,13 @@
       <w:r>
         <w:t>3 levels (</w:t>
       </w:r>
-      <w:r>
-        <w:t>“?/a/</w:t>
+      <w:proofErr w:type="gramStart"/>
+      <w:r>
+        <w:t>“?/</w:t>
+      </w:r>
+      <w:proofErr w:type="gramEnd"/>
+      <w:r>
+        <w:t>a/</w:t>
       </w:r>
       <w:r>
         <w:t>b</w:t>
@@ -803,8 +823,13 @@
       <w:r>
         <w:t>4 levels (</w:t>
       </w:r>
-      <w:r>
-        <w:t>“?/a/b</w:t>
+      <w:proofErr w:type="gramStart"/>
+      <w:r>
+        <w:t>“?/</w:t>
+      </w:r>
+      <w:proofErr w:type="gramEnd"/>
+      <w:r>
+        <w:t>a/b</w:t>
       </w:r>
       <w:r>
         <w:t>/</w:t>
@@ -831,7 +856,15 @@
         </w:numPr>
       </w:pPr>
       <w:r>
-        <w:t>5 levels (“?/a/b/c /</w:t>
+        <w:t>5 levels (</w:t>
+      </w:r>
+      <w:proofErr w:type="gramStart"/>
+      <w:r>
+        <w:t>“?/</w:t>
+      </w:r>
+      <w:proofErr w:type="gramEnd"/>
+      <w:r>
+        <w:t>a/b/c /</w:t>
       </w:r>
       <w:r>
         <w:t>d</w:t>
@@ -1029,7 +1062,23 @@
         <w:t>request a new device path from the</w:t>
       </w:r>
       <w:r>
-        <w:t xml:space="preserve"> Platform by publishing on “o/&lt;agg-path&gt;” where, &lt;agg-path</w:t>
+        <w:t xml:space="preserve"> Platform by publishing on “o/&lt;</w:t>
+      </w:r>
+      <w:proofErr w:type="spellStart"/>
+      <w:r>
+        <w:t>agg</w:t>
+      </w:r>
+      <w:proofErr w:type="spellEnd"/>
+      <w:r>
+        <w:t>-path&gt;” where, &lt;</w:t>
+      </w:r>
+      <w:proofErr w:type="spellStart"/>
+      <w:r>
+        <w:t>agg</w:t>
+      </w:r>
+      <w:proofErr w:type="spellEnd"/>
+      <w:r>
+        <w:t>-path</w:t>
       </w:r>
       <w:r>
         <w:t>&gt; is the device ID of the aggregator</w:t>
@@ -1040,7 +1089,23 @@
     </w:p>
     <w:p>
       <w:r>
-        <w:t>The Platform then publishes the new, unique Device ID on topic “O/&lt;agg-path&gt;”. On receipt, of the message, the aggregator forwards it on topic “o/&lt;deviceID&gt;”. Duplicate On-boarding message for the same device, i.e. from other Aggregators, are ignored.</w:t>
+        <w:t>The Platform then publishes the new, unique Device ID on topic “O/&lt;</w:t>
+      </w:r>
+      <w:proofErr w:type="spellStart"/>
+      <w:r>
+        <w:t>agg</w:t>
+      </w:r>
+      <w:proofErr w:type="spellEnd"/>
+      <w:r>
+        <w:t>-path&gt;”. On receipt, of the message, the aggregator forwards it on topic “o/&lt;</w:t>
+      </w:r>
+      <w:proofErr w:type="spellStart"/>
+      <w:r>
+        <w:t>deviceID</w:t>
+      </w:r>
+      <w:proofErr w:type="spellEnd"/>
+      <w:r>
+        <w:t>&gt;”. Duplicate On-boarding message for the same device, i.e. from other Aggregators, are ignored.</w:t>
       </w:r>
     </w:p>
     <w:p>
@@ -1054,7 +1119,7 @@
           <v:shape id="_x0000_i1029" type="#_x0000_t75" style="width:373.5pt;height:174.75pt" o:ole="">
             <v:imagedata r:id="rId9" o:title=""/>
           </v:shape>
-          <o:OLEObject Type="Embed" ProgID="Visio.Drawing.15" ShapeID="_x0000_i1029" DrawAspect="Content" ObjectID="_1581170209" r:id="rId10"/>
+          <o:OLEObject Type="Embed" ProgID="Visio.Drawing.15" ShapeID="_x0000_i1029" DrawAspect="Content" ObjectID="_1581176141" r:id="rId10"/>
         </w:object>
       </w:r>
     </w:p>
@@ -1180,7 +1245,15 @@
               <w:cnfStyle w:val="000000000000" w:firstRow="0" w:lastRow="0" w:firstColumn="0" w:lastColumn="0" w:oddVBand="0" w:evenVBand="0" w:oddHBand="0" w:evenHBand="0" w:firstRowFirstColumn="0" w:firstRowLastColumn="0" w:lastRowFirstColumn="0" w:lastRowLastColumn="0"/>
             </w:pPr>
             <w:r>
-              <w:t>“o/&lt;first agg path&gt;”</w:t>
+              <w:t xml:space="preserve">“o/&lt;first </w:t>
+            </w:r>
+            <w:proofErr w:type="spellStart"/>
+            <w:r>
+              <w:t>agg</w:t>
+            </w:r>
+            <w:proofErr w:type="spellEnd"/>
+            <w:r>
+              <w:t xml:space="preserve"> path&gt;”</w:t>
             </w:r>
           </w:p>
         </w:tc>
@@ -1222,7 +1295,15 @@
               <w:cnfStyle w:val="000000100000" w:firstRow="0" w:lastRow="0" w:firstColumn="0" w:lastColumn="0" w:oddVBand="0" w:evenVBand="0" w:oddHBand="1" w:evenHBand="0" w:firstRowFirstColumn="0" w:firstRowLastColumn="0" w:lastRowFirstColumn="0" w:lastRowLastColumn="0"/>
             </w:pPr>
             <w:r>
-              <w:t>“O/&lt;first agg path&gt;”</w:t>
+              <w:t xml:space="preserve">“O/&lt;first </w:t>
+            </w:r>
+            <w:proofErr w:type="spellStart"/>
+            <w:r>
+              <w:t>agg</w:t>
+            </w:r>
+            <w:proofErr w:type="spellEnd"/>
+            <w:r>
+              <w:t xml:space="preserve"> path&gt;”</w:t>
             </w:r>
           </w:p>
         </w:tc>
@@ -1299,16 +1380,29 @@
         <w:pStyle w:val="Heading2"/>
       </w:pPr>
       <w:r>
-        <w:t>Device Config: C Topic</w:t>
+        <w:t xml:space="preserve">Device </w:t>
+      </w:r>
+      <w:proofErr w:type="spellStart"/>
+      <w:r>
+        <w:t>Config</w:t>
+      </w:r>
+      <w:proofErr w:type="spellEnd"/>
+      <w:r>
+        <w:t>: C Topic</w:t>
       </w:r>
     </w:p>
     <w:p>
       <w:r>
         <w:t xml:space="preserve">Device configuration is managed via the Platform through the use of message on the “C/&lt;path&gt;” and “c&lt;/path&gt;” topics. A new configuration can be pushed to a specific device from the platform by </w:t>
       </w:r>
+      <w:proofErr w:type="spellStart"/>
       <w:r>
         <w:lastRenderedPageBreak/>
-        <w:t>pubishing on “C/&lt;device path&gt;”, where &lt;device path&gt; is the unique path for the relevant device (e.g. a device which has just been on-boarded).</w:t>
+        <w:t>pubishing</w:t>
+      </w:r>
+      <w:proofErr w:type="spellEnd"/>
+      <w:r>
+        <w:t xml:space="preserve"> on “C/&lt;device path&gt;”, where &lt;device path&gt; is the unique path for the relevant device (e.g. a device which has just been on-boarded).</w:t>
       </w:r>
     </w:p>
     <w:p>
@@ -1417,9 +1511,11 @@
             <w:tcW w:w="1703" w:type="dxa"/>
           </w:tcPr>
           <w:p>
+            <w:proofErr w:type="spellStart"/>
             <w:r>
               <w:t>hiotId</w:t>
             </w:r>
+            <w:proofErr w:type="spellEnd"/>
           </w:p>
         </w:tc>
         <w:tc>
@@ -1448,9 +1544,11 @@
             <w:tcW w:w="1703" w:type="dxa"/>
           </w:tcPr>
           <w:p>
+            <w:proofErr w:type="spellStart"/>
             <w:r>
               <w:t>deviceId</w:t>
             </w:r>
+            <w:proofErr w:type="spellEnd"/>
           </w:p>
         </w:tc>
         <w:tc>
@@ -1532,9 +1630,11 @@
             <w:tcW w:w="1703" w:type="dxa"/>
           </w:tcPr>
           <w:p>
+            <w:proofErr w:type="spellStart"/>
             <w:r>
               <w:t>devicePath</w:t>
             </w:r>
+            <w:proofErr w:type="spellEnd"/>
           </w:p>
         </w:tc>
         <w:tc>
@@ -1555,8 +1655,13 @@
           </w:tcPr>
           <w:p>
             <w:r>
-              <w:t>Device-&gt;MQTTServers</w:t>
-            </w:r>
+              <w:t>Device-&gt;</w:t>
+            </w:r>
+            <w:proofErr w:type="spellStart"/>
+            <w:r>
+              <w:t>MQTTServers</w:t>
+            </w:r>
+            <w:proofErr w:type="spellEnd"/>
           </w:p>
         </w:tc>
         <w:tc>
@@ -1890,9 +1995,11 @@
             <w:tcW w:w="1703" w:type="dxa"/>
           </w:tcPr>
           <w:p>
+            <w:proofErr w:type="spellStart"/>
             <w:r>
               <w:t>auth</w:t>
             </w:r>
+            <w:proofErr w:type="spellEnd"/>
           </w:p>
         </w:tc>
         <w:tc>
@@ -1944,9 +2051,11 @@
             <w:tcW w:w="1703" w:type="dxa"/>
           </w:tcPr>
           <w:p>
+            <w:proofErr w:type="spellStart"/>
             <w:r>
               <w:t>controllerId</w:t>
             </w:r>
+            <w:proofErr w:type="spellEnd"/>
           </w:p>
         </w:tc>
         <w:tc>
@@ -2151,8 +2260,13 @@
           </w:tcPr>
           <w:p>
             <w:r>
-              <w:t>Unique id for the command, usually just an incrementing int</w:t>
-            </w:r>
+              <w:t xml:space="preserve">Unique id for the command, usually just an incrementing </w:t>
+            </w:r>
+            <w:proofErr w:type="spellStart"/>
+            <w:r>
+              <w:t>int</w:t>
+            </w:r>
+            <w:proofErr w:type="spellEnd"/>
           </w:p>
         </w:tc>
       </w:tr>
@@ -2639,9 +2753,11 @@
             <w:tcW w:w="1703" w:type="dxa"/>
           </w:tcPr>
           <w:p>
+            <w:proofErr w:type="spellStart"/>
             <w:r>
               <w:t>Include_raw</w:t>
             </w:r>
+            <w:proofErr w:type="spellEnd"/>
           </w:p>
         </w:tc>
         <w:tc>
@@ -2882,9 +2998,11 @@
             <w:tcW w:w="1703" w:type="dxa"/>
           </w:tcPr>
           <w:p>
+            <w:proofErr w:type="spellStart"/>
             <w:r>
               <w:t>config</w:t>
             </w:r>
+            <w:proofErr w:type="spellEnd"/>
           </w:p>
         </w:tc>
         <w:tc>
@@ -3057,7 +3175,29 @@
           <w:szCs w:val="21"/>
           <w:lang w:eastAsia="en-IE"/>
         </w:rPr>
-        <w:t>"hiotId"</w:t>
+        <w:t>"</w:t>
+      </w:r>
+      <w:proofErr w:type="spellStart"/>
+      <w:r>
+        <w:rPr>
+          <w:rFonts w:ascii="Consolas" w:eastAsia="Times New Roman" w:hAnsi="Consolas" w:cs="Consolas"/>
+          <w:color w:val="9CDCFE"/>
+          <w:sz w:val="21"/>
+          <w:szCs w:val="21"/>
+          <w:lang w:eastAsia="en-IE"/>
+        </w:rPr>
+        <w:t>hiotId</w:t>
+      </w:r>
+      <w:proofErr w:type="spellEnd"/>
+      <w:r>
+        <w:rPr>
+          <w:rFonts w:ascii="Consolas" w:eastAsia="Times New Roman" w:hAnsi="Consolas" w:cs="Consolas"/>
+          <w:color w:val="9CDCFE"/>
+          <w:sz w:val="21"/>
+          <w:szCs w:val="21"/>
+          <w:lang w:eastAsia="en-IE"/>
+        </w:rPr>
+        <w:t>"</w:t>
       </w:r>
       <w:r>
         <w:rPr>
@@ -3180,7 +3320,29 @@
           <w:szCs w:val="21"/>
           <w:lang w:eastAsia="en-IE"/>
         </w:rPr>
-        <w:t xml:space="preserve">  “deviceId”</w:t>
+        <w:t xml:space="preserve">  “</w:t>
+      </w:r>
+      <w:proofErr w:type="spellStart"/>
+      <w:r>
+        <w:rPr>
+          <w:rFonts w:ascii="Consolas" w:eastAsia="Times New Roman" w:hAnsi="Consolas" w:cs="Consolas"/>
+          <w:color w:val="9CDCFE"/>
+          <w:sz w:val="21"/>
+          <w:szCs w:val="21"/>
+          <w:lang w:eastAsia="en-IE"/>
+        </w:rPr>
+        <w:t>deviceId</w:t>
+      </w:r>
+      <w:proofErr w:type="spellEnd"/>
+      <w:r>
+        <w:rPr>
+          <w:rFonts w:ascii="Consolas" w:eastAsia="Times New Roman" w:hAnsi="Consolas" w:cs="Consolas"/>
+          <w:color w:val="9CDCFE"/>
+          <w:sz w:val="21"/>
+          <w:szCs w:val="21"/>
+          <w:lang w:eastAsia="en-IE"/>
+        </w:rPr>
+        <w:t>”</w:t>
       </w:r>
       <w:r>
         <w:rPr>
@@ -3389,7 +3551,29 @@
           <w:szCs w:val="21"/>
           <w:lang w:eastAsia="en-IE"/>
         </w:rPr>
-        <w:t>"devicePath"</w:t>
+        <w:t>"</w:t>
+      </w:r>
+      <w:proofErr w:type="spellStart"/>
+      <w:r>
+        <w:rPr>
+          <w:rFonts w:ascii="Consolas" w:eastAsia="Times New Roman" w:hAnsi="Consolas" w:cs="Consolas"/>
+          <w:color w:val="9CDCFE"/>
+          <w:sz w:val="21"/>
+          <w:szCs w:val="21"/>
+          <w:lang w:eastAsia="en-IE"/>
+        </w:rPr>
+        <w:t>devicePath</w:t>
+      </w:r>
+      <w:proofErr w:type="spellEnd"/>
+      <w:r>
+        <w:rPr>
+          <w:rFonts w:ascii="Consolas" w:eastAsia="Times New Roman" w:hAnsi="Consolas" w:cs="Consolas"/>
+          <w:color w:val="9CDCFE"/>
+          <w:sz w:val="21"/>
+          <w:szCs w:val="21"/>
+          <w:lang w:eastAsia="en-IE"/>
+        </w:rPr>
+        <w:t>"</w:t>
       </w:r>
       <w:r>
         <w:rPr>
@@ -3515,17 +3699,39 @@
           <w:szCs w:val="21"/>
           <w:lang w:eastAsia="en-IE"/>
         </w:rPr>
-        <w:t>: {</w:t>
-      </w:r>
-      <w:r>
-        <w:rPr>
-          <w:rFonts w:ascii="Consolas" w:eastAsia="Times New Roman" w:hAnsi="Consolas" w:cs="Consolas"/>
-          <w:color w:val="D4D4D4"/>
-          <w:sz w:val="21"/>
-          <w:szCs w:val="21"/>
-          <w:lang w:eastAsia="en-IE"/>
-        </w:rPr>
-        <w:t xml:space="preserve"> //array of installed roles on the device</w:t>
+        <w:t xml:space="preserve">: </w:t>
+      </w:r>
+      <w:proofErr w:type="gramStart"/>
+      <w:r>
+        <w:rPr>
+          <w:rFonts w:ascii="Consolas" w:eastAsia="Times New Roman" w:hAnsi="Consolas" w:cs="Consolas"/>
+          <w:color w:val="D4D4D4"/>
+          <w:sz w:val="21"/>
+          <w:szCs w:val="21"/>
+          <w:lang w:eastAsia="en-IE"/>
+        </w:rPr>
+        <w:t>{</w:t>
+      </w:r>
+      <w:r>
+        <w:rPr>
+          <w:rFonts w:ascii="Consolas" w:eastAsia="Times New Roman" w:hAnsi="Consolas" w:cs="Consolas"/>
+          <w:color w:val="D4D4D4"/>
+          <w:sz w:val="21"/>
+          <w:szCs w:val="21"/>
+          <w:lang w:eastAsia="en-IE"/>
+        </w:rPr>
+        <w:t xml:space="preserve"> /</w:t>
+      </w:r>
+      <w:proofErr w:type="gramEnd"/>
+      <w:r>
+        <w:rPr>
+          <w:rFonts w:ascii="Consolas" w:eastAsia="Times New Roman" w:hAnsi="Consolas" w:cs="Consolas"/>
+          <w:color w:val="D4D4D4"/>
+          <w:sz w:val="21"/>
+          <w:szCs w:val="21"/>
+          <w:lang w:eastAsia="en-IE"/>
+        </w:rPr>
+        <w:t>/array of installed roles on the device</w:t>
       </w:r>
     </w:p>
     <w:p>
@@ -4265,17 +4471,39 @@
           <w:szCs w:val="21"/>
           <w:lang w:eastAsia="en-IE"/>
         </w:rPr>
-        <w:t>: {</w:t>
-      </w:r>
-      <w:r>
-        <w:rPr>
-          <w:rFonts w:ascii="Consolas" w:eastAsia="Times New Roman" w:hAnsi="Consolas" w:cs="Consolas"/>
-          <w:color w:val="D4D4D4"/>
-          <w:sz w:val="21"/>
-          <w:szCs w:val="21"/>
-          <w:lang w:eastAsia="en-IE"/>
-        </w:rPr>
-        <w:t xml:space="preserve"> // </w:t>
+        <w:t xml:space="preserve">: </w:t>
+      </w:r>
+      <w:proofErr w:type="gramStart"/>
+      <w:r>
+        <w:rPr>
+          <w:rFonts w:ascii="Consolas" w:eastAsia="Times New Roman" w:hAnsi="Consolas" w:cs="Consolas"/>
+          <w:color w:val="D4D4D4"/>
+          <w:sz w:val="21"/>
+          <w:szCs w:val="21"/>
+          <w:lang w:eastAsia="en-IE"/>
+        </w:rPr>
+        <w:t>{</w:t>
+      </w:r>
+      <w:r>
+        <w:rPr>
+          <w:rFonts w:ascii="Consolas" w:eastAsia="Times New Roman" w:hAnsi="Consolas" w:cs="Consolas"/>
+          <w:color w:val="D4D4D4"/>
+          <w:sz w:val="21"/>
+          <w:szCs w:val="21"/>
+          <w:lang w:eastAsia="en-IE"/>
+        </w:rPr>
+        <w:t xml:space="preserve"> /</w:t>
+      </w:r>
+      <w:proofErr w:type="gramEnd"/>
+      <w:r>
+        <w:rPr>
+          <w:rFonts w:ascii="Consolas" w:eastAsia="Times New Roman" w:hAnsi="Consolas" w:cs="Consolas"/>
+          <w:color w:val="D4D4D4"/>
+          <w:sz w:val="21"/>
+          <w:szCs w:val="21"/>
+          <w:lang w:eastAsia="en-IE"/>
+        </w:rPr>
+        <w:t xml:space="preserve">/ </w:t>
       </w:r>
       <w:r>
         <w:rPr>
@@ -4519,7 +4747,29 @@
           <w:lang w:eastAsia="en-IE"/>
         </w:rPr>
         <w:tab/>
-        <w:t>“auth”: {} // relevant authentication parameters</w:t>
+        <w:t>“</w:t>
+      </w:r>
+      <w:proofErr w:type="spellStart"/>
+      <w:r>
+        <w:rPr>
+          <w:rFonts w:ascii="Consolas" w:eastAsia="Times New Roman" w:hAnsi="Consolas" w:cs="Consolas"/>
+          <w:color w:val="D4D4D4"/>
+          <w:sz w:val="21"/>
+          <w:szCs w:val="21"/>
+          <w:lang w:eastAsia="en-IE"/>
+        </w:rPr>
+        <w:t>auth</w:t>
+      </w:r>
+      <w:proofErr w:type="spellEnd"/>
+      <w:r>
+        <w:rPr>
+          <w:rFonts w:ascii="Consolas" w:eastAsia="Times New Roman" w:hAnsi="Consolas" w:cs="Consolas"/>
+          <w:color w:val="D4D4D4"/>
+          <w:sz w:val="21"/>
+          <w:szCs w:val="21"/>
+          <w:lang w:eastAsia="en-IE"/>
+        </w:rPr>
+        <w:t>”: {} // relevant authentication parameters</w:t>
       </w:r>
       <w:r>
         <w:rPr>
@@ -4616,17 +4866,39 @@
           <w:szCs w:val="21"/>
           <w:lang w:eastAsia="en-IE"/>
         </w:rPr>
-        <w:t>: [{</w:t>
-      </w:r>
-      <w:r>
-        <w:rPr>
-          <w:rFonts w:ascii="Consolas" w:eastAsia="Times New Roman" w:hAnsi="Consolas" w:cs="Consolas"/>
-          <w:color w:val="D4D4D4"/>
-          <w:sz w:val="21"/>
-          <w:szCs w:val="21"/>
-          <w:lang w:eastAsia="en-IE"/>
-        </w:rPr>
-        <w:t xml:space="preserve"> //array of installed controllers</w:t>
+        <w:t xml:space="preserve">: </w:t>
+      </w:r>
+      <w:proofErr w:type="gramStart"/>
+      <w:r>
+        <w:rPr>
+          <w:rFonts w:ascii="Consolas" w:eastAsia="Times New Roman" w:hAnsi="Consolas" w:cs="Consolas"/>
+          <w:color w:val="D4D4D4"/>
+          <w:sz w:val="21"/>
+          <w:szCs w:val="21"/>
+          <w:lang w:eastAsia="en-IE"/>
+        </w:rPr>
+        <w:t>[{</w:t>
+      </w:r>
+      <w:r>
+        <w:rPr>
+          <w:rFonts w:ascii="Consolas" w:eastAsia="Times New Roman" w:hAnsi="Consolas" w:cs="Consolas"/>
+          <w:color w:val="D4D4D4"/>
+          <w:sz w:val="21"/>
+          <w:szCs w:val="21"/>
+          <w:lang w:eastAsia="en-IE"/>
+        </w:rPr>
+        <w:t xml:space="preserve"> /</w:t>
+      </w:r>
+      <w:proofErr w:type="gramEnd"/>
+      <w:r>
+        <w:rPr>
+          <w:rFonts w:ascii="Consolas" w:eastAsia="Times New Roman" w:hAnsi="Consolas" w:cs="Consolas"/>
+          <w:color w:val="D4D4D4"/>
+          <w:sz w:val="21"/>
+          <w:szCs w:val="21"/>
+          <w:lang w:eastAsia="en-IE"/>
+        </w:rPr>
+        <w:t>/array of installed controllers</w:t>
       </w:r>
     </w:p>
     <w:p>
@@ -4974,7 +5246,29 @@
           <w:szCs w:val="21"/>
           <w:lang w:eastAsia="en-IE"/>
         </w:rPr>
-        <w:t>"controllerId"</w:t>
+        <w:t>"</w:t>
+      </w:r>
+      <w:proofErr w:type="spellStart"/>
+      <w:r>
+        <w:rPr>
+          <w:rFonts w:ascii="Consolas" w:eastAsia="Times New Roman" w:hAnsi="Consolas" w:cs="Consolas"/>
+          <w:color w:val="9CDCFE"/>
+          <w:sz w:val="21"/>
+          <w:szCs w:val="21"/>
+          <w:lang w:eastAsia="en-IE"/>
+        </w:rPr>
+        <w:t>controllerId</w:t>
+      </w:r>
+      <w:proofErr w:type="spellEnd"/>
+      <w:r>
+        <w:rPr>
+          <w:rFonts w:ascii="Consolas" w:eastAsia="Times New Roman" w:hAnsi="Consolas" w:cs="Consolas"/>
+          <w:color w:val="9CDCFE"/>
+          <w:sz w:val="21"/>
+          <w:szCs w:val="21"/>
+          <w:lang w:eastAsia="en-IE"/>
+        </w:rPr>
+        <w:t>"</w:t>
       </w:r>
       <w:r>
         <w:rPr>
@@ -7085,6 +7379,7 @@
         </w:rPr>
         <w:t>"</w:t>
       </w:r>
+      <w:proofErr w:type="spellStart"/>
       <w:r>
         <w:rPr>
           <w:rFonts w:ascii="Consolas" w:eastAsia="Times New Roman" w:hAnsi="Consolas" w:cs="Consolas"/>
@@ -7095,6 +7390,7 @@
         </w:rPr>
         <w:t>include_raw</w:t>
       </w:r>
+      <w:proofErr w:type="spellEnd"/>
       <w:r>
         <w:rPr>
           <w:rFonts w:ascii="Consolas" w:eastAsia="Times New Roman" w:hAnsi="Consolas" w:cs="Consolas"/>
@@ -8370,7 +8666,51 @@
           <w:szCs w:val="21"/>
           <w:lang w:eastAsia="en-IE"/>
         </w:rPr>
-        <w:t xml:space="preserve"> from minValue to minValue +</w:t>
+        <w:t xml:space="preserve"> from </w:t>
+      </w:r>
+      <w:proofErr w:type="spellStart"/>
+      <w:r>
+        <w:rPr>
+          <w:rFonts w:ascii="Consolas" w:eastAsia="Times New Roman" w:hAnsi="Consolas" w:cs="Consolas"/>
+          <w:color w:val="CE9178"/>
+          <w:sz w:val="21"/>
+          <w:szCs w:val="21"/>
+          <w:lang w:eastAsia="en-IE"/>
+        </w:rPr>
+        <w:t>minValue</w:t>
+      </w:r>
+      <w:proofErr w:type="spellEnd"/>
+      <w:r>
+        <w:rPr>
+          <w:rFonts w:ascii="Consolas" w:eastAsia="Times New Roman" w:hAnsi="Consolas" w:cs="Consolas"/>
+          <w:color w:val="CE9178"/>
+          <w:sz w:val="21"/>
+          <w:szCs w:val="21"/>
+          <w:lang w:eastAsia="en-IE"/>
+        </w:rPr>
+        <w:t xml:space="preserve"> to </w:t>
+      </w:r>
+      <w:proofErr w:type="spellStart"/>
+      <w:r>
+        <w:rPr>
+          <w:rFonts w:ascii="Consolas" w:eastAsia="Times New Roman" w:hAnsi="Consolas" w:cs="Consolas"/>
+          <w:color w:val="CE9178"/>
+          <w:sz w:val="21"/>
+          <w:szCs w:val="21"/>
+          <w:lang w:eastAsia="en-IE"/>
+        </w:rPr>
+        <w:t>minValue</w:t>
+      </w:r>
+      <w:proofErr w:type="spellEnd"/>
+      <w:r>
+        <w:rPr>
+          <w:rFonts w:ascii="Consolas" w:eastAsia="Times New Roman" w:hAnsi="Consolas" w:cs="Consolas"/>
+          <w:color w:val="CE9178"/>
+          <w:sz w:val="21"/>
+          <w:szCs w:val="21"/>
+          <w:lang w:eastAsia="en-IE"/>
+        </w:rPr>
+        <w:t xml:space="preserve"> +</w:t>
       </w:r>
       <w:r>
         <w:rPr>
@@ -8559,7 +8899,29 @@
           <w:szCs w:val="21"/>
           <w:lang w:eastAsia="en-IE"/>
         </w:rPr>
-        <w:t>"config"</w:t>
+        <w:t>"</w:t>
+      </w:r>
+      <w:proofErr w:type="spellStart"/>
+      <w:r>
+        <w:rPr>
+          <w:rFonts w:ascii="Consolas" w:eastAsia="Times New Roman" w:hAnsi="Consolas" w:cs="Consolas"/>
+          <w:color w:val="9CDCFE"/>
+          <w:sz w:val="21"/>
+          <w:szCs w:val="21"/>
+          <w:lang w:eastAsia="en-IE"/>
+        </w:rPr>
+        <w:t>config</w:t>
+      </w:r>
+      <w:proofErr w:type="spellEnd"/>
+      <w:r>
+        <w:rPr>
+          <w:rFonts w:ascii="Consolas" w:eastAsia="Times New Roman" w:hAnsi="Consolas" w:cs="Consolas"/>
+          <w:color w:val="9CDCFE"/>
+          <w:sz w:val="21"/>
+          <w:szCs w:val="21"/>
+          <w:lang w:eastAsia="en-IE"/>
+        </w:rPr>
+        <w:t>"</w:t>
       </w:r>
       <w:r>
         <w:rPr>
@@ -8603,7 +8965,29 @@
           <w:szCs w:val="21"/>
           <w:lang w:eastAsia="en-IE"/>
         </w:rPr>
-        <w:t>"minValue"</w:t>
+        <w:t>"</w:t>
+      </w:r>
+      <w:proofErr w:type="spellStart"/>
+      <w:r>
+        <w:rPr>
+          <w:rFonts w:ascii="Consolas" w:eastAsia="Times New Roman" w:hAnsi="Consolas" w:cs="Consolas"/>
+          <w:color w:val="9CDCFE"/>
+          <w:sz w:val="21"/>
+          <w:szCs w:val="21"/>
+          <w:lang w:eastAsia="en-IE"/>
+        </w:rPr>
+        <w:t>minValue</w:t>
+      </w:r>
+      <w:proofErr w:type="spellEnd"/>
+      <w:r>
+        <w:rPr>
+          <w:rFonts w:ascii="Consolas" w:eastAsia="Times New Roman" w:hAnsi="Consolas" w:cs="Consolas"/>
+          <w:color w:val="9CDCFE"/>
+          <w:sz w:val="21"/>
+          <w:szCs w:val="21"/>
+          <w:lang w:eastAsia="en-IE"/>
+        </w:rPr>
+        <w:t>"</w:t>
       </w:r>
       <w:r>
         <w:rPr>
@@ -8990,27 +9374,71 @@
           <w:szCs w:val="21"/>
           <w:lang w:eastAsia="en-IE"/>
         </w:rPr>
-        <w:t>"mqttServers"</w:t>
-      </w:r>
-      <w:r>
-        <w:rPr>
-          <w:rFonts w:ascii="Consolas" w:eastAsia="Times New Roman" w:hAnsi="Consolas" w:cs="Consolas"/>
-          <w:color w:val="D4D4D4"/>
-          <w:sz w:val="21"/>
-          <w:szCs w:val="21"/>
-          <w:lang w:eastAsia="en-IE"/>
-        </w:rPr>
-        <w:t>: [{</w:t>
-      </w:r>
-      <w:r>
-        <w:rPr>
-          <w:rFonts w:ascii="Consolas" w:eastAsia="Times New Roman" w:hAnsi="Consolas" w:cs="Consolas"/>
-          <w:color w:val="D4D4D4"/>
-          <w:sz w:val="21"/>
-          <w:szCs w:val="21"/>
-          <w:lang w:eastAsia="en-IE"/>
-        </w:rPr>
-        <w:t xml:space="preserve"> //what MQTT servers to connect or fail over to</w:t>
+        <w:t>"</w:t>
+      </w:r>
+      <w:proofErr w:type="spellStart"/>
+      <w:r>
+        <w:rPr>
+          <w:rFonts w:ascii="Consolas" w:eastAsia="Times New Roman" w:hAnsi="Consolas" w:cs="Consolas"/>
+          <w:color w:val="9CDCFE"/>
+          <w:sz w:val="21"/>
+          <w:szCs w:val="21"/>
+          <w:lang w:eastAsia="en-IE"/>
+        </w:rPr>
+        <w:t>mqttServers</w:t>
+      </w:r>
+      <w:proofErr w:type="spellEnd"/>
+      <w:r>
+        <w:rPr>
+          <w:rFonts w:ascii="Consolas" w:eastAsia="Times New Roman" w:hAnsi="Consolas" w:cs="Consolas"/>
+          <w:color w:val="9CDCFE"/>
+          <w:sz w:val="21"/>
+          <w:szCs w:val="21"/>
+          <w:lang w:eastAsia="en-IE"/>
+        </w:rPr>
+        <w:t>"</w:t>
+      </w:r>
+      <w:r>
+        <w:rPr>
+          <w:rFonts w:ascii="Consolas" w:eastAsia="Times New Roman" w:hAnsi="Consolas" w:cs="Consolas"/>
+          <w:color w:val="D4D4D4"/>
+          <w:sz w:val="21"/>
+          <w:szCs w:val="21"/>
+          <w:lang w:eastAsia="en-IE"/>
+        </w:rPr>
+        <w:t xml:space="preserve">: </w:t>
+      </w:r>
+      <w:proofErr w:type="gramStart"/>
+      <w:r>
+        <w:rPr>
+          <w:rFonts w:ascii="Consolas" w:eastAsia="Times New Roman" w:hAnsi="Consolas" w:cs="Consolas"/>
+          <w:color w:val="D4D4D4"/>
+          <w:sz w:val="21"/>
+          <w:szCs w:val="21"/>
+          <w:lang w:eastAsia="en-IE"/>
+        </w:rPr>
+        <w:t>[{</w:t>
+      </w:r>
+      <w:r>
+        <w:rPr>
+          <w:rFonts w:ascii="Consolas" w:eastAsia="Times New Roman" w:hAnsi="Consolas" w:cs="Consolas"/>
+          <w:color w:val="D4D4D4"/>
+          <w:sz w:val="21"/>
+          <w:szCs w:val="21"/>
+          <w:lang w:eastAsia="en-IE"/>
+        </w:rPr>
+        <w:t xml:space="preserve"> /</w:t>
+      </w:r>
+      <w:proofErr w:type="gramEnd"/>
+      <w:r>
+        <w:rPr>
+          <w:rFonts w:ascii="Consolas" w:eastAsia="Times New Roman" w:hAnsi="Consolas" w:cs="Consolas"/>
+          <w:color w:val="D4D4D4"/>
+          <w:sz w:val="21"/>
+          <w:szCs w:val="21"/>
+          <w:lang w:eastAsia="en-IE"/>
+        </w:rPr>
+        <w:t>/what MQTT servers to connect or fail over to</w:t>
       </w:r>
     </w:p>
     <w:p>
@@ -9043,7 +9471,29 @@
           <w:szCs w:val="21"/>
           <w:lang w:eastAsia="en-IE"/>
         </w:rPr>
-        <w:t>"mqttServerIP"</w:t>
+        <w:t>"</w:t>
+      </w:r>
+      <w:proofErr w:type="spellStart"/>
+      <w:r>
+        <w:rPr>
+          <w:rFonts w:ascii="Consolas" w:eastAsia="Times New Roman" w:hAnsi="Consolas" w:cs="Consolas"/>
+          <w:color w:val="9CDCFE"/>
+          <w:sz w:val="21"/>
+          <w:szCs w:val="21"/>
+          <w:lang w:eastAsia="en-IE"/>
+        </w:rPr>
+        <w:t>mqttServerIP</w:t>
+      </w:r>
+      <w:proofErr w:type="spellEnd"/>
+      <w:r>
+        <w:rPr>
+          <w:rFonts w:ascii="Consolas" w:eastAsia="Times New Roman" w:hAnsi="Consolas" w:cs="Consolas"/>
+          <w:color w:val="9CDCFE"/>
+          <w:sz w:val="21"/>
+          <w:szCs w:val="21"/>
+          <w:lang w:eastAsia="en-IE"/>
+        </w:rPr>
+        <w:t>"</w:t>
       </w:r>
       <w:r>
         <w:rPr>
@@ -9106,7 +9556,29 @@
           <w:szCs w:val="21"/>
           <w:lang w:eastAsia="en-IE"/>
         </w:rPr>
-        <w:t>"mqttServerPort"</w:t>
+        <w:t>"</w:t>
+      </w:r>
+      <w:proofErr w:type="spellStart"/>
+      <w:r>
+        <w:rPr>
+          <w:rFonts w:ascii="Consolas" w:eastAsia="Times New Roman" w:hAnsi="Consolas" w:cs="Consolas"/>
+          <w:color w:val="9CDCFE"/>
+          <w:sz w:val="21"/>
+          <w:szCs w:val="21"/>
+          <w:lang w:eastAsia="en-IE"/>
+        </w:rPr>
+        <w:t>mqttServerPort</w:t>
+      </w:r>
+      <w:proofErr w:type="spellEnd"/>
+      <w:r>
+        <w:rPr>
+          <w:rFonts w:ascii="Consolas" w:eastAsia="Times New Roman" w:hAnsi="Consolas" w:cs="Consolas"/>
+          <w:color w:val="9CDCFE"/>
+          <w:sz w:val="21"/>
+          <w:szCs w:val="21"/>
+          <w:lang w:eastAsia="en-IE"/>
+        </w:rPr>
+        <w:t>"</w:t>
       </w:r>
       <w:r>
         <w:rPr>
@@ -9308,7 +9780,29 @@
           <w:szCs w:val="21"/>
           <w:lang w:eastAsia="en-IE"/>
         </w:rPr>
-        <w:t>"mqttServerIP"</w:t>
+        <w:t>"</w:t>
+      </w:r>
+      <w:proofErr w:type="spellStart"/>
+      <w:r>
+        <w:rPr>
+          <w:rFonts w:ascii="Consolas" w:eastAsia="Times New Roman" w:hAnsi="Consolas" w:cs="Consolas"/>
+          <w:color w:val="9CDCFE"/>
+          <w:sz w:val="21"/>
+          <w:szCs w:val="21"/>
+          <w:lang w:eastAsia="en-IE"/>
+        </w:rPr>
+        <w:t>mqttServerIP</w:t>
+      </w:r>
+      <w:proofErr w:type="spellEnd"/>
+      <w:r>
+        <w:rPr>
+          <w:rFonts w:ascii="Consolas" w:eastAsia="Times New Roman" w:hAnsi="Consolas" w:cs="Consolas"/>
+          <w:color w:val="9CDCFE"/>
+          <w:sz w:val="21"/>
+          <w:szCs w:val="21"/>
+          <w:lang w:eastAsia="en-IE"/>
+        </w:rPr>
+        <w:t>"</w:t>
       </w:r>
       <w:r>
         <w:rPr>
@@ -9371,7 +9865,29 @@
           <w:szCs w:val="21"/>
           <w:lang w:eastAsia="en-IE"/>
         </w:rPr>
-        <w:t>"mqttServerPort"</w:t>
+        <w:t>"</w:t>
+      </w:r>
+      <w:proofErr w:type="spellStart"/>
+      <w:r>
+        <w:rPr>
+          <w:rFonts w:ascii="Consolas" w:eastAsia="Times New Roman" w:hAnsi="Consolas" w:cs="Consolas"/>
+          <w:color w:val="9CDCFE"/>
+          <w:sz w:val="21"/>
+          <w:szCs w:val="21"/>
+          <w:lang w:eastAsia="en-IE"/>
+        </w:rPr>
+        <w:t>mqttServerPort</w:t>
+      </w:r>
+      <w:proofErr w:type="spellEnd"/>
+      <w:r>
+        <w:rPr>
+          <w:rFonts w:ascii="Consolas" w:eastAsia="Times New Roman" w:hAnsi="Consolas" w:cs="Consolas"/>
+          <w:color w:val="9CDCFE"/>
+          <w:sz w:val="21"/>
+          <w:szCs w:val="21"/>
+          <w:lang w:eastAsia="en-IE"/>
+        </w:rPr>
+        <w:t>"</w:t>
       </w:r>
       <w:r>
         <w:rPr>
@@ -9592,7 +10108,15 @@
     </w:p>
     <w:p>
       <w:r>
-        <w:t>The platform sends an empty health message to a particular device on topic “H/&lt;device path&gt;”, where &lt;device path&gt; is the unique path to the relevant device. The device will use a range of Operating System commands or utilities (e.g. “top”, “df” etc.) to collate a set of statistics to return to the platform on topic “h/&lt;device path&gt;”</w:t>
+        <w:t>The platform sends an empty health message to a particular device on topic “H/&lt;device path&gt;”, where &lt;device path&gt; is the unique path to the relevant device. The device will use a range of Operating System commands or utilities (e.g. “top”, “</w:t>
+      </w:r>
+      <w:proofErr w:type="spellStart"/>
+      <w:r>
+        <w:t>df</w:t>
+      </w:r>
+      <w:proofErr w:type="spellEnd"/>
+      <w:r>
+        <w:t>” etc.) to collate a set of statistics to return to the platform on topic “h/&lt;device path&gt;”</w:t>
       </w:r>
     </w:p>
     <w:p>
@@ -10292,7 +10816,15 @@
       </w:r>
       <w:r>
         <w:tab/>
-        <w:t>“1”: ”a”,</w:t>
+        <w:t>“1”</w:t>
+      </w:r>
+      <w:proofErr w:type="gramStart"/>
+      <w:r>
+        <w:t>: ”a</w:t>
+      </w:r>
+      <w:proofErr w:type="gramEnd"/>
+      <w:r>
+        <w:t>”,</w:t>
       </w:r>
     </w:p>
     <w:p>
@@ -10460,6 +10992,8 @@
       <w:pPr>
         <w:pStyle w:val="Heading2"/>
       </w:pPr>
+      <w:bookmarkStart w:id="0" w:name="_GoBack"/>
+      <w:bookmarkEnd w:id="0"/>
       <w:r>
         <w:t xml:space="preserve">Execution </w:t>
       </w:r>
@@ -10488,8 +11022,6 @@
       <w:r>
         <w:t xml:space="preserve"> execution messages are encapsulated by Broker messages, and cannot be sent directly to a controller. The command element within an execution message is defined below</w:t>
       </w:r>
-      <w:bookmarkStart w:id="0" w:name="_GoBack"/>
-      <w:bookmarkEnd w:id="0"/>
     </w:p>
     <w:p>
       <w:r>
@@ -10503,13 +11035,26 @@
     </w:p>
     <w:p>
       <w:r>
-        <w:t xml:space="preserve">    "c":"the id of the command to execute,</w:t>
-      </w:r>
-    </w:p>
-    <w:p>
-      <w:r>
-        <w:t xml:space="preserve">    "p":[</w:t>
-      </w:r>
+        <w:t xml:space="preserve">    "</w:t>
+      </w:r>
+      <w:proofErr w:type="spellStart"/>
+      <w:r>
+        <w:t>c":"the</w:t>
+      </w:r>
+      <w:proofErr w:type="spellEnd"/>
+      <w:r>
+        <w:t xml:space="preserve"> id of the command to execute,</w:t>
+      </w:r>
+    </w:p>
+    <w:p>
+      <w:r>
+        <w:t xml:space="preserve">    "p</w:t>
+      </w:r>
+      <w:proofErr w:type="gramStart"/>
+      <w:r>
+        <w:t>":[</w:t>
+      </w:r>
+      <w:proofErr w:type="gramEnd"/>
     </w:p>
     <w:p>
       <w:r>
@@ -10523,7 +11068,15 @@
     </w:p>
     <w:p>
       <w:r>
-        <w:t xml:space="preserve">        {"pn":"the nth parameter}</w:t>
+        <w:t xml:space="preserve">        {"</w:t>
+      </w:r>
+      <w:proofErr w:type="spellStart"/>
+      <w:r>
+        <w:t>pn</w:t>
+      </w:r>
+      <w:proofErr w:type="spellEnd"/>
+      <w:r>
+        <w:t>":"the nth parameter}</w:t>
       </w:r>
     </w:p>
     <w:p/>
@@ -10548,7 +11101,15 @@
     </w:p>
     <w:p>
       <w:r>
-        <w:t>- "a","aggregation output from an aggregator, can be sent via the coordinator, or as an input to another aggregator</w:t>
+        <w:t>- "</w:t>
+      </w:r>
+      <w:proofErr w:type="spellStart"/>
+      <w:r>
+        <w:t>a","aggregation</w:t>
+      </w:r>
+      <w:proofErr w:type="spellEnd"/>
+      <w:r>
+        <w:t xml:space="preserve"> output from an aggregator, can be sent via the coordinator, or as an input to another aggregator</w:t>
       </w:r>
     </w:p>
     <w:p>
@@ -10602,7 +11163,15 @@
     </w:p>
     <w:p>
       <w:r>
-        <w:t>- "V": platform notifies deployment/device of an event..??</w:t>
+        <w:t xml:space="preserve">- "V": platform notifies deployment/device of an </w:t>
+      </w:r>
+      <w:proofErr w:type="gramStart"/>
+      <w:r>
+        <w:t>event..?</w:t>
+      </w:r>
+      <w:proofErr w:type="gramEnd"/>
+      <w:r>
+        <w:t>?</w:t>
       </w:r>
     </w:p>
     <w:p>
@@ -10612,7 +11181,15 @@
     </w:p>
     <w:p>
       <w:r>
-        <w:t>"v" paths include a type as the second element and priority as the third element(e.g. "v/e/1" is a high priority error)</w:t>
+        <w:t xml:space="preserve">"v" paths include a type as the second element and priority as the third </w:t>
+      </w:r>
+      <w:proofErr w:type="gramStart"/>
+      <w:r>
+        <w:t>element(</w:t>
+      </w:r>
+      <w:proofErr w:type="gramEnd"/>
+      <w:r>
+        <w:t>e.g. "v/e/1" is a high priority error)</w:t>
       </w:r>
     </w:p>
     <w:p/>
@@ -12072,7 +12649,7 @@
 </file>
 
 <file path=customXml/itemProps1.xml><?xml version="1.0" encoding="utf-8"?>
-<ds:datastoreItem xmlns:ds="http://schemas.openxmlformats.org/officeDocument/2006/customXml" ds:itemID="{0AB2528F-A145-4EA2-9E34-B096D545BD15}">
+<ds:datastoreItem xmlns:ds="http://schemas.openxmlformats.org/officeDocument/2006/customXml" ds:itemID="{F1F10F6A-9ED0-451A-8A8B-BE47382B8AF8}">
   <ds:schemaRefs>
     <ds:schemaRef ds:uri="http://schemas.openxmlformats.org/officeDocument/2006/bibliography"/>
   </ds:schemaRefs>

</xml_diff>